<commit_message>
Test Trung Python changes
</commit_message>
<xml_diff>
--- a/listas-python/teste Python - Turing.docx
+++ b/listas-python/teste Python - Turing.docx
@@ -2,313 +2,16 @@
 <file path=word/document.xml><?xml version="1.0" encoding="utf-8"?>
 <w:document xmlns:wpc="http://schemas.microsoft.com/office/word/2010/wordprocessingCanvas" xmlns:cx="http://schemas.microsoft.com/office/drawing/2014/chartex" xmlns:cx1="http://schemas.microsoft.com/office/drawing/2015/9/8/chartex" xmlns:cx2="http://schemas.microsoft.com/office/drawing/2015/10/21/chartex" xmlns:cx3="http://schemas.microsoft.com/office/drawing/2016/5/9/chartex" xmlns:cx4="http://schemas.microsoft.com/office/drawing/2016/5/10/chartex" xmlns:cx5="http://schemas.microsoft.com/office/drawing/2016/5/11/chartex" xmlns:cx6="http://schemas.microsoft.com/office/drawing/2016/5/12/chartex" xmlns:cx7="http://schemas.microsoft.com/office/drawing/2016/5/13/chartex" xmlns:cx8="http://schemas.microsoft.com/office/drawing/2016/5/14/chartex" xmlns:mc="http://schemas.openxmlformats.org/markup-compatibility/2006" xmlns:aink="http://schemas.microsoft.com/office/drawing/2016/ink" xmlns:am3d="http://schemas.microsoft.com/office/drawing/2017/model3d" xmlns:o="urn:schemas-microsoft-com:office:office" xmlns:r="http://schemas.openxmlformats.org/officeDocument/2006/relationships" xmlns:m="http://schemas.openxmlformats.org/officeDocument/2006/math" xmlns:v="urn:schemas-microsoft-com:vml" xmlns:wp14="http://schemas.microsoft.com/office/word/2010/wordprocessingDrawing" xmlns:wp="http://schemas.openxmlformats.org/drawingml/2006/wordprocessingDrawing" xmlns:w10="urn:schemas-microsoft-com:office:word" xmlns:w="http://schemas.openxmlformats.org/wordprocessingml/2006/main" xmlns:w14="http://schemas.microsoft.com/office/word/2010/wordml" xmlns:w15="http://schemas.microsoft.com/office/word/2012/wordml" xmlns:w16cid="http://schemas.microsoft.com/office/word/2016/wordml/cid" xmlns:w16se="http://schemas.microsoft.com/office/word/2015/wordml/symex" xmlns:wpg="http://schemas.microsoft.com/office/word/2010/wordprocessingGroup" xmlns:wpi="http://schemas.microsoft.com/office/word/2010/wordprocessingInk" xmlns:wne="http://schemas.microsoft.com/office/word/2006/wordml" xmlns:wps="http://schemas.microsoft.com/office/word/2010/wordprocessingShape" mc:Ignorable="w14 w15 w16se w16cid wp14">
   <w:body>
-    <w:p>
-      <w:r>
-        <w:rPr>
-          <w:noProof/>
-        </w:rPr>
-        <w:drawing>
-          <wp:inline distT="0" distB="0" distL="0" distR="0" wp14:anchorId="4D98FB53" wp14:editId="48277B06">
-            <wp:extent cx="5400040" cy="2274570"/>
-            <wp:effectExtent l="0" t="0" r="0" b="0"/>
-            <wp:docPr id="1" name="Picture 1"/>
-            <wp:cNvGraphicFramePr>
-              <a:graphicFrameLocks xmlns:a="http://schemas.openxmlformats.org/drawingml/2006/main" noChangeAspect="1"/>
-            </wp:cNvGraphicFramePr>
-            <a:graphic xmlns:a="http://schemas.openxmlformats.org/drawingml/2006/main">
-              <a:graphicData uri="http://schemas.openxmlformats.org/drawingml/2006/picture">
-                <pic:pic xmlns:pic="http://schemas.openxmlformats.org/drawingml/2006/picture">
-                  <pic:nvPicPr>
-                    <pic:cNvPr id="1" name=""/>
-                    <pic:cNvPicPr/>
-                  </pic:nvPicPr>
-                  <pic:blipFill>
-                    <a:blip r:embed="rId4"/>
-                    <a:stretch>
-                      <a:fillRect/>
-                    </a:stretch>
-                  </pic:blipFill>
-                  <pic:spPr>
-                    <a:xfrm>
-                      <a:off x="0" y="0"/>
-                      <a:ext cx="5400040" cy="2274570"/>
-                    </a:xfrm>
-                    <a:prstGeom prst="rect">
-                      <a:avLst/>
-                    </a:prstGeom>
-                  </pic:spPr>
-                </pic:pic>
-              </a:graphicData>
-            </a:graphic>
-          </wp:inline>
-        </w:drawing>
-      </w:r>
-    </w:p>
-    <w:p/>
-    <w:p>
-      <w:r>
-        <w:rPr>
-          <w:noProof/>
-        </w:rPr>
-        <w:drawing>
-          <wp:inline distT="0" distB="0" distL="0" distR="0" wp14:anchorId="2E6BACB5" wp14:editId="7CF906BD">
-            <wp:extent cx="5400040" cy="2592705"/>
-            <wp:effectExtent l="0" t="0" r="0" b="0"/>
-            <wp:docPr id="2" name="Picture 2"/>
-            <wp:cNvGraphicFramePr>
-              <a:graphicFrameLocks xmlns:a="http://schemas.openxmlformats.org/drawingml/2006/main" noChangeAspect="1"/>
-            </wp:cNvGraphicFramePr>
-            <a:graphic xmlns:a="http://schemas.openxmlformats.org/drawingml/2006/main">
-              <a:graphicData uri="http://schemas.openxmlformats.org/drawingml/2006/picture">
-                <pic:pic xmlns:pic="http://schemas.openxmlformats.org/drawingml/2006/picture">
-                  <pic:nvPicPr>
-                    <pic:cNvPr id="1" name=""/>
-                    <pic:cNvPicPr/>
-                  </pic:nvPicPr>
-                  <pic:blipFill>
-                    <a:blip r:embed="rId5"/>
-                    <a:stretch>
-                      <a:fillRect/>
-                    </a:stretch>
-                  </pic:blipFill>
-                  <pic:spPr>
-                    <a:xfrm>
-                      <a:off x="0" y="0"/>
-                      <a:ext cx="5400040" cy="2592705"/>
-                    </a:xfrm>
-                    <a:prstGeom prst="rect">
-                      <a:avLst/>
-                    </a:prstGeom>
-                  </pic:spPr>
-                </pic:pic>
-              </a:graphicData>
-            </a:graphic>
-          </wp:inline>
-        </w:drawing>
-      </w:r>
-    </w:p>
-    <w:p/>
-    <w:p>
-      <w:r>
-        <w:rPr>
-          <w:noProof/>
-        </w:rPr>
-        <w:drawing>
-          <wp:inline distT="0" distB="0" distL="0" distR="0" wp14:anchorId="162A6A30" wp14:editId="78E1B523">
-            <wp:extent cx="5400040" cy="2472690"/>
-            <wp:effectExtent l="0" t="0" r="0" b="3810"/>
-            <wp:docPr id="3" name="Picture 3"/>
-            <wp:cNvGraphicFramePr>
-              <a:graphicFrameLocks xmlns:a="http://schemas.openxmlformats.org/drawingml/2006/main" noChangeAspect="1"/>
-            </wp:cNvGraphicFramePr>
-            <a:graphic xmlns:a="http://schemas.openxmlformats.org/drawingml/2006/main">
-              <a:graphicData uri="http://schemas.openxmlformats.org/drawingml/2006/picture">
-                <pic:pic xmlns:pic="http://schemas.openxmlformats.org/drawingml/2006/picture">
-                  <pic:nvPicPr>
-                    <pic:cNvPr id="1" name=""/>
-                    <pic:cNvPicPr/>
-                  </pic:nvPicPr>
-                  <pic:blipFill>
-                    <a:blip r:embed="rId6"/>
-                    <a:stretch>
-                      <a:fillRect/>
-                    </a:stretch>
-                  </pic:blipFill>
-                  <pic:spPr>
-                    <a:xfrm>
-                      <a:off x="0" y="0"/>
-                      <a:ext cx="5400040" cy="2472690"/>
-                    </a:xfrm>
-                    <a:prstGeom prst="rect">
-                      <a:avLst/>
-                    </a:prstGeom>
-                  </pic:spPr>
-                </pic:pic>
-              </a:graphicData>
-            </a:graphic>
-          </wp:inline>
-        </w:drawing>
-      </w:r>
-    </w:p>
-    <w:p/>
-    <w:p>
-      <w:r>
-        <w:rPr>
-          <w:noProof/>
-        </w:rPr>
-        <w:lastRenderedPageBreak/>
-        <w:drawing>
-          <wp:inline distT="0" distB="0" distL="0" distR="0" wp14:anchorId="4707A994" wp14:editId="52FF91DE">
-            <wp:extent cx="5400040" cy="2573655"/>
-            <wp:effectExtent l="0" t="0" r="0" b="0"/>
-            <wp:docPr id="4" name="Picture 4"/>
-            <wp:cNvGraphicFramePr>
-              <a:graphicFrameLocks xmlns:a="http://schemas.openxmlformats.org/drawingml/2006/main" noChangeAspect="1"/>
-            </wp:cNvGraphicFramePr>
-            <a:graphic xmlns:a="http://schemas.openxmlformats.org/drawingml/2006/main">
-              <a:graphicData uri="http://schemas.openxmlformats.org/drawingml/2006/picture">
-                <pic:pic xmlns:pic="http://schemas.openxmlformats.org/drawingml/2006/picture">
-                  <pic:nvPicPr>
-                    <pic:cNvPr id="1" name=""/>
-                    <pic:cNvPicPr/>
-                  </pic:nvPicPr>
-                  <pic:blipFill>
-                    <a:blip r:embed="rId7"/>
-                    <a:stretch>
-                      <a:fillRect/>
-                    </a:stretch>
-                  </pic:blipFill>
-                  <pic:spPr>
-                    <a:xfrm>
-                      <a:off x="0" y="0"/>
-                      <a:ext cx="5400040" cy="2573655"/>
-                    </a:xfrm>
-                    <a:prstGeom prst="rect">
-                      <a:avLst/>
-                    </a:prstGeom>
-                  </pic:spPr>
-                </pic:pic>
-              </a:graphicData>
-            </a:graphic>
-          </wp:inline>
-        </w:drawing>
-      </w:r>
-    </w:p>
-    <w:p>
-      <w:r>
-        <w:rPr>
-          <w:noProof/>
-        </w:rPr>
-        <w:drawing>
-          <wp:inline distT="0" distB="0" distL="0" distR="0" wp14:anchorId="5807D023" wp14:editId="35D70027">
-            <wp:extent cx="4972050" cy="1276350"/>
-            <wp:effectExtent l="0" t="0" r="0" b="0"/>
-            <wp:docPr id="5" name="Picture 5"/>
-            <wp:cNvGraphicFramePr>
-              <a:graphicFrameLocks xmlns:a="http://schemas.openxmlformats.org/drawingml/2006/main" noChangeAspect="1"/>
-            </wp:cNvGraphicFramePr>
-            <a:graphic xmlns:a="http://schemas.openxmlformats.org/drawingml/2006/main">
-              <a:graphicData uri="http://schemas.openxmlformats.org/drawingml/2006/picture">
-                <pic:pic xmlns:pic="http://schemas.openxmlformats.org/drawingml/2006/picture">
-                  <pic:nvPicPr>
-                    <pic:cNvPr id="1" name=""/>
-                    <pic:cNvPicPr/>
-                  </pic:nvPicPr>
-                  <pic:blipFill>
-                    <a:blip r:embed="rId8"/>
-                    <a:stretch>
-                      <a:fillRect/>
-                    </a:stretch>
-                  </pic:blipFill>
-                  <pic:spPr>
-                    <a:xfrm>
-                      <a:off x="0" y="0"/>
-                      <a:ext cx="4972050" cy="1276350"/>
-                    </a:xfrm>
-                    <a:prstGeom prst="rect">
-                      <a:avLst/>
-                    </a:prstGeom>
-                  </pic:spPr>
-                </pic:pic>
-              </a:graphicData>
-            </a:graphic>
-          </wp:inline>
-        </w:drawing>
-      </w:r>
-    </w:p>
-    <w:p/>
-    <w:p>
-      <w:r>
-        <w:rPr>
-          <w:noProof/>
-        </w:rPr>
-        <w:drawing>
-          <wp:inline distT="0" distB="0" distL="0" distR="0" wp14:anchorId="5DAF3083" wp14:editId="1C936BB8">
-            <wp:extent cx="5400040" cy="2552065"/>
-            <wp:effectExtent l="0" t="0" r="0" b="635"/>
-            <wp:docPr id="6" name="Picture 6"/>
-            <wp:cNvGraphicFramePr>
-              <a:graphicFrameLocks xmlns:a="http://schemas.openxmlformats.org/drawingml/2006/main" noChangeAspect="1"/>
-            </wp:cNvGraphicFramePr>
-            <a:graphic xmlns:a="http://schemas.openxmlformats.org/drawingml/2006/main">
-              <a:graphicData uri="http://schemas.openxmlformats.org/drawingml/2006/picture">
-                <pic:pic xmlns:pic="http://schemas.openxmlformats.org/drawingml/2006/picture">
-                  <pic:nvPicPr>
-                    <pic:cNvPr id="1" name=""/>
-                    <pic:cNvPicPr/>
-                  </pic:nvPicPr>
-                  <pic:blipFill>
-                    <a:blip r:embed="rId9"/>
-                    <a:stretch>
-                      <a:fillRect/>
-                    </a:stretch>
-                  </pic:blipFill>
-                  <pic:spPr>
-                    <a:xfrm>
-                      <a:off x="0" y="0"/>
-                      <a:ext cx="5400040" cy="2552065"/>
-                    </a:xfrm>
-                    <a:prstGeom prst="rect">
-                      <a:avLst/>
-                    </a:prstGeom>
-                  </pic:spPr>
-                </pic:pic>
-              </a:graphicData>
-            </a:graphic>
-          </wp:inline>
-        </w:drawing>
-      </w:r>
-    </w:p>
-    <w:p/>
-    <w:p>
-      <w:r>
-        <w:rPr>
-          <w:noProof/>
-        </w:rPr>
-        <w:drawing>
-          <wp:inline distT="0" distB="0" distL="0" distR="0" wp14:anchorId="7268C989" wp14:editId="4B35167F">
-            <wp:extent cx="4905375" cy="1143000"/>
-            <wp:effectExtent l="0" t="0" r="9525" b="0"/>
-            <wp:docPr id="7" name="Picture 7"/>
-            <wp:cNvGraphicFramePr>
-              <a:graphicFrameLocks xmlns:a="http://schemas.openxmlformats.org/drawingml/2006/main" noChangeAspect="1"/>
-            </wp:cNvGraphicFramePr>
-            <a:graphic xmlns:a="http://schemas.openxmlformats.org/drawingml/2006/main">
-              <a:graphicData uri="http://schemas.openxmlformats.org/drawingml/2006/picture">
-                <pic:pic xmlns:pic="http://schemas.openxmlformats.org/drawingml/2006/picture">
-                  <pic:nvPicPr>
-                    <pic:cNvPr id="1" name=""/>
-                    <pic:cNvPicPr/>
-                  </pic:nvPicPr>
-                  <pic:blipFill>
-                    <a:blip r:embed="rId10"/>
-                    <a:stretch>
-                      <a:fillRect/>
-                    </a:stretch>
-                  </pic:blipFill>
-                  <pic:spPr>
-                    <a:xfrm>
-                      <a:off x="0" y="0"/>
-                      <a:ext cx="4905375" cy="1143000"/>
-                    </a:xfrm>
-                    <a:prstGeom prst="rect">
-                      <a:avLst/>
-                    </a:prstGeom>
-                  </pic:spPr>
-                </pic:pic>
-              </a:graphicData>
-            </a:graphic>
-          </wp:inline>
-        </w:drawing>
-      </w:r>
-    </w:p>
-    <w:p/>
-    <w:p>
-      <w:r>
-        <w:rPr>
-          <w:noProof/>
-        </w:rPr>
-        <w:lastRenderedPageBreak/>
+    <w:p/>
+    <w:p>
+      <w:bookmarkStart w:id="0" w:name="_GoBack"/>
+      <w:bookmarkEnd w:id="0"/>
+    </w:p>
+    <w:p>
+      <w:r>
+        <w:rPr>
+          <w:noProof/>
+        </w:rPr>
         <w:drawing>
           <wp:inline distT="0" distB="0" distL="0" distR="0" wp14:anchorId="0E12580F" wp14:editId="62A6F44B">
             <wp:extent cx="5400040" cy="2587625"/>
@@ -325,7 +28,7 @@
                     <pic:cNvPicPr/>
                   </pic:nvPicPr>
                   <pic:blipFill>
-                    <a:blip r:embed="rId11"/>
+                    <a:blip r:embed="rId4"/>
                     <a:stretch>
                       <a:fillRect/>
                     </a:stretch>
@@ -367,7 +70,7 @@
                     <pic:cNvPicPr/>
                   </pic:nvPicPr>
                   <pic:blipFill>
-                    <a:blip r:embed="rId12"/>
+                    <a:blip r:embed="rId5"/>
                     <a:stretch>
                       <a:fillRect/>
                     </a:stretch>
@@ -410,7 +113,7 @@
                     <pic:cNvPicPr/>
                   </pic:nvPicPr>
                   <pic:blipFill>
-                    <a:blip r:embed="rId13"/>
+                    <a:blip r:embed="rId6"/>
                     <a:stretch>
                       <a:fillRect/>
                     </a:stretch>
@@ -437,6 +140,7 @@
         <w:rPr>
           <w:noProof/>
         </w:rPr>
+        <w:lastRenderedPageBreak/>
         <w:drawing>
           <wp:inline distT="0" distB="0" distL="0" distR="0" wp14:anchorId="7EC1727E" wp14:editId="670B67DF">
             <wp:extent cx="4962525" cy="1076325"/>
@@ -453,7 +157,7 @@
                     <pic:cNvPicPr/>
                   </pic:nvPicPr>
                   <pic:blipFill>
-                    <a:blip r:embed="rId14"/>
+                    <a:blip r:embed="rId7"/>
                     <a:stretch>
                       <a:fillRect/>
                     </a:stretch>
@@ -480,7 +184,6 @@
         <w:rPr>
           <w:noProof/>
         </w:rPr>
-        <w:lastRenderedPageBreak/>
         <w:drawing>
           <wp:inline distT="0" distB="0" distL="0" distR="0" wp14:anchorId="138D6AAD" wp14:editId="6195E095">
             <wp:extent cx="5400040" cy="2580640"/>
@@ -497,7 +200,7 @@
                     <pic:cNvPicPr/>
                   </pic:nvPicPr>
                   <pic:blipFill>
-                    <a:blip r:embed="rId15"/>
+                    <a:blip r:embed="rId8"/>
                     <a:stretch>
                       <a:fillRect/>
                     </a:stretch>
@@ -540,7 +243,7 @@
                     <pic:cNvPicPr/>
                   </pic:nvPicPr>
                   <pic:blipFill>
-                    <a:blip r:embed="rId16"/>
+                    <a:blip r:embed="rId9"/>
                     <a:stretch>
                       <a:fillRect/>
                     </a:stretch>
@@ -582,7 +285,7 @@
                     <pic:cNvPicPr/>
                   </pic:nvPicPr>
                   <pic:blipFill>
-                    <a:blip r:embed="rId17"/>
+                    <a:blip r:embed="rId10"/>
                     <a:stretch>
                       <a:fillRect/>
                     </a:stretch>
@@ -626,7 +329,7 @@
                     <pic:cNvPicPr/>
                   </pic:nvPicPr>
                   <pic:blipFill>
-                    <a:blip r:embed="rId18"/>
+                    <a:blip r:embed="rId11"/>
                     <a:stretch>
                       <a:fillRect/>
                     </a:stretch>
@@ -668,7 +371,7 @@
                     <pic:cNvPicPr/>
                   </pic:nvPicPr>
                   <pic:blipFill>
-                    <a:blip r:embed="rId19"/>
+                    <a:blip r:embed="rId12"/>
                     <a:stretch>
                       <a:fillRect/>
                     </a:stretch>
@@ -711,7 +414,7 @@
                     <pic:cNvPicPr/>
                   </pic:nvPicPr>
                   <pic:blipFill>
-                    <a:blip r:embed="rId20"/>
+                    <a:blip r:embed="rId13"/>
                     <a:stretch>
                       <a:fillRect/>
                     </a:stretch>
@@ -755,7 +458,7 @@
                     <pic:cNvPicPr/>
                   </pic:nvPicPr>
                   <pic:blipFill>
-                    <a:blip r:embed="rId21"/>
+                    <a:blip r:embed="rId14"/>
                     <a:stretch>
                       <a:fillRect/>
                     </a:stretch>
@@ -798,7 +501,7 @@
                     <pic:cNvPicPr/>
                   </pic:nvPicPr>
                   <pic:blipFill>
-                    <a:blip r:embed="rId22"/>
+                    <a:blip r:embed="rId15"/>
                     <a:stretch>
                       <a:fillRect/>
                     </a:stretch>
@@ -841,7 +544,7 @@
                     <pic:cNvPicPr/>
                   </pic:nvPicPr>
                   <pic:blipFill>
-                    <a:blip r:embed="rId23"/>
+                    <a:blip r:embed="rId16"/>
                     <a:stretch>
                       <a:fillRect/>
                     </a:stretch>
@@ -884,7 +587,7 @@
                     <pic:cNvPicPr/>
                   </pic:nvPicPr>
                   <pic:blipFill>
-                    <a:blip r:embed="rId24"/>
+                    <a:blip r:embed="rId17"/>
                     <a:stretch>
                       <a:fillRect/>
                     </a:stretch>
@@ -927,7 +630,7 @@
                     <pic:cNvPicPr/>
                   </pic:nvPicPr>
                   <pic:blipFill>
-                    <a:blip r:embed="rId25"/>
+                    <a:blip r:embed="rId18"/>
                     <a:stretch>
                       <a:fillRect/>
                     </a:stretch>
@@ -969,7 +672,7 @@
                     <pic:cNvPicPr/>
                   </pic:nvPicPr>
                   <pic:blipFill>
-                    <a:blip r:embed="rId26"/>
+                    <a:blip r:embed="rId19"/>
                     <a:stretch>
                       <a:fillRect/>
                     </a:stretch>
@@ -1013,7 +716,7 @@
                     <pic:cNvPicPr/>
                   </pic:nvPicPr>
                   <pic:blipFill>
-                    <a:blip r:embed="rId27"/>
+                    <a:blip r:embed="rId20"/>
                     <a:stretch>
                       <a:fillRect/>
                     </a:stretch>
@@ -1056,7 +759,7 @@
                     <pic:cNvPicPr/>
                   </pic:nvPicPr>
                   <pic:blipFill>
-                    <a:blip r:embed="rId28"/>
+                    <a:blip r:embed="rId21"/>
                     <a:stretch>
                       <a:fillRect/>
                     </a:stretch>
@@ -1099,7 +802,7 @@
                     <pic:cNvPicPr/>
                   </pic:nvPicPr>
                   <pic:blipFill>
-                    <a:blip r:embed="rId29"/>
+                    <a:blip r:embed="rId22"/>
                     <a:stretch>
                       <a:fillRect/>
                     </a:stretch>
@@ -1142,7 +845,7 @@
                     <pic:cNvPicPr/>
                   </pic:nvPicPr>
                   <pic:blipFill>
-                    <a:blip r:embed="rId30"/>
+                    <a:blip r:embed="rId23"/>
                     <a:stretch>
                       <a:fillRect/>
                     </a:stretch>
@@ -1185,7 +888,7 @@
                     <pic:cNvPicPr/>
                   </pic:nvPicPr>
                   <pic:blipFill>
-                    <a:blip r:embed="rId31"/>
+                    <a:blip r:embed="rId24"/>
                     <a:stretch>
                       <a:fillRect/>
                     </a:stretch>
@@ -1227,7 +930,7 @@
                     <pic:cNvPicPr/>
                   </pic:nvPicPr>
                   <pic:blipFill>
-                    <a:blip r:embed="rId32"/>
+                    <a:blip r:embed="rId25"/>
                     <a:stretch>
                       <a:fillRect/>
                     </a:stretch>
@@ -1271,7 +974,7 @@
                     <pic:cNvPicPr/>
                   </pic:nvPicPr>
                   <pic:blipFill>
-                    <a:blip r:embed="rId33"/>
+                    <a:blip r:embed="rId26"/>
                     <a:stretch>
                       <a:fillRect/>
                     </a:stretch>
@@ -1313,7 +1016,7 @@
                     <pic:cNvPicPr/>
                   </pic:nvPicPr>
                   <pic:blipFill>
-                    <a:blip r:embed="rId34"/>
+                    <a:blip r:embed="rId27"/>
                     <a:stretch>
                       <a:fillRect/>
                     </a:stretch>
@@ -1356,7 +1059,7 @@
                     <pic:cNvPicPr/>
                   </pic:nvPicPr>
                   <pic:blipFill>
-                    <a:blip r:embed="rId35"/>
+                    <a:blip r:embed="rId28"/>
                     <a:stretch>
                       <a:fillRect/>
                     </a:stretch>
@@ -1400,7 +1103,7 @@
                     <pic:cNvPicPr/>
                   </pic:nvPicPr>
                   <pic:blipFill>
-                    <a:blip r:embed="rId36"/>
+                    <a:blip r:embed="rId29"/>
                     <a:stretch>
                       <a:fillRect/>
                     </a:stretch>
@@ -1443,7 +1146,7 @@
                     <pic:cNvPicPr/>
                   </pic:nvPicPr>
                   <pic:blipFill>
-                    <a:blip r:embed="rId37"/>
+                    <a:blip r:embed="rId30"/>
                     <a:stretch>
                       <a:fillRect/>
                     </a:stretch>
@@ -1486,7 +1189,7 @@
                     <pic:cNvPicPr/>
                   </pic:nvPicPr>
                   <pic:blipFill>
-                    <a:blip r:embed="rId38"/>
+                    <a:blip r:embed="rId31"/>
                     <a:stretch>
                       <a:fillRect/>
                     </a:stretch>
@@ -1529,7 +1232,7 @@
                     <pic:cNvPicPr/>
                   </pic:nvPicPr>
                   <pic:blipFill>
-                    <a:blip r:embed="rId39"/>
+                    <a:blip r:embed="rId32"/>
                     <a:stretch>
                       <a:fillRect/>
                     </a:stretch>
@@ -1572,7 +1275,7 @@
                     <pic:cNvPicPr/>
                   </pic:nvPicPr>
                   <pic:blipFill>
-                    <a:blip r:embed="rId40"/>
+                    <a:blip r:embed="rId33"/>
                     <a:stretch>
                       <a:fillRect/>
                     </a:stretch>
@@ -1614,7 +1317,7 @@
                     <pic:cNvPicPr/>
                   </pic:nvPicPr>
                   <pic:blipFill>
-                    <a:blip r:embed="rId41"/>
+                    <a:blip r:embed="rId34"/>
                     <a:stretch>
                       <a:fillRect/>
                     </a:stretch>
@@ -1657,7 +1360,7 @@
                     <pic:cNvPicPr/>
                   </pic:nvPicPr>
                   <pic:blipFill>
-                    <a:blip r:embed="rId42"/>
+                    <a:blip r:embed="rId35"/>
                     <a:stretch>
                       <a:fillRect/>
                     </a:stretch>
@@ -1701,7 +1404,7 @@
                     <pic:cNvPicPr/>
                   </pic:nvPicPr>
                   <pic:blipFill>
-                    <a:blip r:embed="rId43"/>
+                    <a:blip r:embed="rId36"/>
                     <a:stretch>
                       <a:fillRect/>
                     </a:stretch>
@@ -1744,7 +1447,7 @@
                     <pic:cNvPicPr/>
                   </pic:nvPicPr>
                   <pic:blipFill>
-                    <a:blip r:embed="rId44"/>
+                    <a:blip r:embed="rId37"/>
                     <a:stretch>
                       <a:fillRect/>
                     </a:stretch>
@@ -1787,7 +1490,7 @@
                     <pic:cNvPicPr/>
                   </pic:nvPicPr>
                   <pic:blipFill>
-                    <a:blip r:embed="rId45"/>
+                    <a:blip r:embed="rId38"/>
                     <a:stretch>
                       <a:fillRect/>
                     </a:stretch>
@@ -1831,7 +1534,7 @@
                     <pic:cNvPicPr/>
                   </pic:nvPicPr>
                   <pic:blipFill>
-                    <a:blip r:embed="rId46"/>
+                    <a:blip r:embed="rId39"/>
                     <a:stretch>
                       <a:fillRect/>
                     </a:stretch>
@@ -1874,7 +1577,7 @@
                     <pic:cNvPicPr/>
                   </pic:nvPicPr>
                   <pic:blipFill>
-                    <a:blip r:embed="rId47"/>
+                    <a:blip r:embed="rId40"/>
                     <a:stretch>
                       <a:fillRect/>
                     </a:stretch>
@@ -1917,7 +1620,7 @@
                     <pic:cNvPicPr/>
                   </pic:nvPicPr>
                   <pic:blipFill>
-                    <a:blip r:embed="rId48"/>
+                    <a:blip r:embed="rId41"/>
                     <a:stretch>
                       <a:fillRect/>
                     </a:stretch>
@@ -1960,7 +1663,7 @@
                     <pic:cNvPicPr/>
                   </pic:nvPicPr>
                   <pic:blipFill>
-                    <a:blip r:embed="rId49"/>
+                    <a:blip r:embed="rId42"/>
                     <a:stretch>
                       <a:fillRect/>
                     </a:stretch>
@@ -2003,7 +1706,7 @@
                     <pic:cNvPicPr/>
                   </pic:nvPicPr>
                   <pic:blipFill>
-                    <a:blip r:embed="rId50"/>
+                    <a:blip r:embed="rId43"/>
                     <a:stretch>
                       <a:fillRect/>
                     </a:stretch>
@@ -2046,7 +1749,7 @@
                     <pic:cNvPicPr/>
                   </pic:nvPicPr>
                   <pic:blipFill>
-                    <a:blip r:embed="rId51"/>
+                    <a:blip r:embed="rId44"/>
                     <a:stretch>
                       <a:fillRect/>
                     </a:stretch>
@@ -2088,7 +1791,7 @@
                     <pic:cNvPicPr/>
                   </pic:nvPicPr>
                   <pic:blipFill>
-                    <a:blip r:embed="rId52"/>
+                    <a:blip r:embed="rId45"/>
                     <a:stretch>
                       <a:fillRect/>
                     </a:stretch>
@@ -2131,7 +1834,7 @@
                     <pic:cNvPicPr/>
                   </pic:nvPicPr>
                   <pic:blipFill>
-                    <a:blip r:embed="rId53"/>
+                    <a:blip r:embed="rId46"/>
                     <a:stretch>
                       <a:fillRect/>
                     </a:stretch>
@@ -2174,7 +1877,7 @@
                     <pic:cNvPicPr/>
                   </pic:nvPicPr>
                   <pic:blipFill>
-                    <a:blip r:embed="rId54"/>
+                    <a:blip r:embed="rId47"/>
                     <a:stretch>
                       <a:fillRect/>
                     </a:stretch>
@@ -2196,10 +1899,7 @@
       </w:r>
     </w:p>
     <w:p/>
-    <w:p>
-      <w:bookmarkStart w:id="0" w:name="_GoBack"/>
-      <w:bookmarkEnd w:id="0"/>
-    </w:p>
+    <w:p/>
     <w:sectPr>
       <w:pgSz w:w="11906" w:h="16838"/>
       <w:pgMar w:top="1417" w:right="1701" w:bottom="1417" w:left="1701" w:header="708" w:footer="708" w:gutter="0"/>

</xml_diff>